<commit_message>
Add Word template generation with docxtemplater and n8n integration
</commit_message>
<xml_diff>
--- a/template_gedicht_sinterklaas.docx
+++ b/template_gedicht_sinterklaas.docx
@@ -58,22 +58,18 @@
                         <w:txbxContent>
                           <w:p>
                             <w:pPr>
-                              <w:jc w:val="center"/>
-                              <w:rPr>
-                                <w:rFonts w:ascii="Bell MT" w:hAnsi="Bell MT"/>
-                                <w:color w:val="8A0000"/>
-                                <w:sz w:val="48"/>
-                                <w:szCs w:val="48"/>
-                              </w:rPr>
+                              <w:pStyle w:val="Normal"/>
                             </w:pPr>
                             <w:r>
-                              <w:rPr>
-                                <w:rFonts w:ascii="Bell MT" w:hAnsi="Bell MT"/>
-                                <w:color w:val="8A0000"/>
-                                <w:sz w:val="48"/>
-                                <w:szCs w:val="48"/>
-                              </w:rPr>
-                              <w:t>{{rijm}}</w:t>
+                              <w:t>{{ rijm|nl2para('</w:t>
+                            </w:r>
+                            <w:proofErr w:type="spellStart"/>
+                            <w:r>
+                              <w:t>Normal</w:t>
+                            </w:r>
+                            <w:proofErr w:type="spellEnd"/>
+                            <w:r>
+                              <w:t>') }}</w:t>
                             </w:r>
                           </w:p>
                         </w:txbxContent>
@@ -102,27 +98,23 @@
                 <v:stroke joinstyle="miter"/>
                 <v:path gradientshapeok="t" o:connecttype="rect"/>
               </v:shapetype>
-              <v:shape id="Tekstvak 2" o:spid="_x0000_s1026" type="#_x0000_t202" style="position:absolute;margin-left:31.85pt;margin-top:127pt;width:499pt;height:515pt;z-index:251661312;visibility:visible;mso-wrap-style:square;mso-width-percent:0;mso-height-percent:0;mso-wrap-distance-left:9pt;mso-wrap-distance-top:0;mso-wrap-distance-right:9pt;mso-wrap-distance-bottom:0;mso-position-horizontal:absolute;mso-position-horizontal-relative:text;mso-position-vertical:absolute;mso-position-vertical-relative:text;mso-width-percent:0;mso-height-percent:0;mso-width-relative:margin;mso-height-relative:margin;v-text-anchor:top" o:gfxdata="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" filled="f" stroked="f">
+              <v:shape id="Tekstvak 2" o:spid="_x0000_s1026" type="#_x0000_t202" style="position:absolute;margin-left:31.85pt;margin-top:127pt;width:499pt;height:515pt;z-index:251661312;visibility:visible;mso-wrap-style:square;mso-width-percent:0;mso-height-percent:0;mso-wrap-distance-left:9pt;mso-wrap-distance-top:0;mso-wrap-distance-right:9pt;mso-wrap-distance-bottom:0;mso-position-horizontal:absolute;mso-position-horizontal-relative:text;mso-position-vertical:absolute;mso-position-vertical-relative:text;mso-width-percent:0;mso-height-percent:0;mso-width-relative:margin;mso-height-relative:margin;v-text-anchor:top" o:gfxdata="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" filled="f" stroked="f">
                 <v:textbox>
                   <w:txbxContent>
                     <w:p>
                       <w:pPr>
-                        <w:jc w:val="center"/>
-                        <w:rPr>
-                          <w:rFonts w:ascii="Bell MT" w:hAnsi="Bell MT"/>
-                          <w:color w:val="8A0000"/>
-                          <w:sz w:val="48"/>
-                          <w:szCs w:val="48"/>
-                        </w:rPr>
+                        <w:pStyle w:val="Normal"/>
                       </w:pPr>
                       <w:r>
-                        <w:rPr>
-                          <w:rFonts w:ascii="Bell MT" w:hAnsi="Bell MT"/>
-                          <w:color w:val="8A0000"/>
-                          <w:sz w:val="48"/>
-                          <w:szCs w:val="48"/>
-                        </w:rPr>
-                        <w:t>{{rijm}}</w:t>
+                        <w:t>{{ rijm|nl2para('</w:t>
+                      </w:r>
+                      <w:proofErr w:type="spellStart"/>
+                      <w:r>
+                        <w:t>Normal</w:t>
+                      </w:r>
+                      <w:proofErr w:type="spellEnd"/>
+                      <w:r>
+                        <w:t>') }}</w:t>
                       </w:r>
                     </w:p>
                   </w:txbxContent>
@@ -231,7 +223,7 @@
           </mc:Choice>
           <mc:Fallback>
             <w:pict>
-              <v:shape w14:anchorId="32362260" id="_x0000_s1027" type="#_x0000_t202" style="position:absolute;margin-left:11.85pt;margin-top:61pt;width:539pt;height:66pt;z-index:251659264;visibility:visible;mso-wrap-style:square;mso-width-percent:0;mso-height-percent:0;mso-wrap-distance-left:9pt;mso-wrap-distance-top:0;mso-wrap-distance-right:9pt;mso-wrap-distance-bottom:0;mso-position-horizontal:absolute;mso-position-horizontal-relative:text;mso-position-vertical:absolute;mso-position-vertical-relative:text;mso-width-percent:0;mso-height-percent:0;mso-width-relative:margin;mso-height-relative:margin;v-text-anchor:middle" o:gfxdata="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" filled="f" stroked="f">
+              <v:shape w14:anchorId="32362260" id="_x0000_s1027" type="#_x0000_t202" style="position:absolute;margin-left:11.85pt;margin-top:61pt;width:539pt;height:66pt;z-index:251659264;visibility:visible;mso-wrap-style:square;mso-width-percent:0;mso-height-percent:0;mso-wrap-distance-left:9pt;mso-wrap-distance-top:0;mso-wrap-distance-right:9pt;mso-wrap-distance-bottom:0;mso-position-horizontal:absolute;mso-position-horizontal-relative:text;mso-position-vertical:absolute;mso-position-vertical-relative:text;mso-width-percent:0;mso-height-percent:0;mso-width-relative:margin;mso-height-relative:margin;v-text-anchor:middle" o:gfxdata="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" filled="f" stroked="f">
                 <v:textbox>
                   <w:txbxContent>
                     <w:p>
@@ -1254,6 +1246,34 @@
       <w:spacing w:val="5"/>
     </w:rPr>
   </w:style>
+  <w:style w:type="paragraph" w:customStyle="1" w:styleId="Normal">
+    <w:name w:val="Normal"/>
+    <w:basedOn w:val="Standaard"/>
+    <w:link w:val="NormalChar"/>
+    <w:qFormat/>
+    <w:rsid w:val="00CF566A"/>
+    <w:pPr>
+      <w:jc w:val="center"/>
+    </w:pPr>
+    <w:rPr>
+      <w:rFonts w:ascii="Bell MT" w:hAnsi="Bell MT"/>
+      <w:color w:val="8A0000"/>
+      <w:sz w:val="48"/>
+      <w:szCs w:val="48"/>
+    </w:rPr>
+  </w:style>
+  <w:style w:type="character" w:customStyle="1" w:styleId="NormalChar">
+    <w:name w:val="Normal Char"/>
+    <w:basedOn w:val="Standaardalinea-lettertype"/>
+    <w:link w:val="Normal"/>
+    <w:rsid w:val="00CF566A"/>
+    <w:rPr>
+      <w:rFonts w:ascii="Bell MT" w:hAnsi="Bell MT"/>
+      <w:color w:val="8A0000"/>
+      <w:sz w:val="48"/>
+      <w:szCs w:val="48"/>
+    </w:rPr>
+  </w:style>
 </w:styles>
 </file>
 

</xml_diff>

<commit_message>
Update template to use 'rijm' style for poem formatting
</commit_message>
<xml_diff>
--- a/template_gedicht_sinterklaas.docx
+++ b/template_gedicht_sinterklaas.docx
@@ -58,16 +58,14 @@
                         <w:txbxContent>
                           <w:p>
                             <w:pPr>
-                              <w:pStyle w:val="Normal"/>
+                              <w:pStyle w:val="rijm"/>
                             </w:pPr>
                             <w:r>
                               <w:t>{{ rijm|nl2para('</w:t>
                             </w:r>
-                            <w:proofErr w:type="spellStart"/>
                             <w:r>
-                              <w:t>Normal</w:t>
+                              <w:t>rijm</w:t>
                             </w:r>
-                            <w:proofErr w:type="spellEnd"/>
                             <w:r>
                               <w:t>') }}</w:t>
                             </w:r>
@@ -103,16 +101,14 @@
                   <w:txbxContent>
                     <w:p>
                       <w:pPr>
-                        <w:pStyle w:val="Normal"/>
+                        <w:pStyle w:val="rijm"/>
                       </w:pPr>
                       <w:r>
                         <w:t>{{ rijm|nl2para('</w:t>
                       </w:r>
-                      <w:proofErr w:type="spellStart"/>
                       <w:r>
-                        <w:t>Normal</w:t>
+                        <w:t>rijm</w:t>
                       </w:r>
-                      <w:proofErr w:type="spellEnd"/>
                       <w:r>
                         <w:t>') }}</w:t>
                       </w:r>
@@ -1246,8 +1242,8 @@
       <w:spacing w:val="5"/>
     </w:rPr>
   </w:style>
-  <w:style w:type="paragraph" w:customStyle="1" w:styleId="Normal">
-    <w:name w:val="Normal"/>
+  <w:style w:type="paragraph" w:customStyle="1" w:styleId="Standaard1">
+    <w:name w:val="Standaard1"/>
     <w:basedOn w:val="Standaard"/>
     <w:link w:val="NormalChar"/>
     <w:qFormat/>
@@ -1265,8 +1261,46 @@
   <w:style w:type="character" w:customStyle="1" w:styleId="NormalChar">
     <w:name w:val="Normal Char"/>
     <w:basedOn w:val="Standaardalinea-lettertype"/>
-    <w:link w:val="Normal"/>
+    <w:link w:val="Standaard1"/>
     <w:rsid w:val="00CF566A"/>
+    <w:rPr>
+      <w:rFonts w:ascii="Bell MT" w:hAnsi="Bell MT"/>
+      <w:color w:val="8A0000"/>
+      <w:sz w:val="48"/>
+      <w:szCs w:val="48"/>
+    </w:rPr>
+  </w:style>
+  <w:style w:type="paragraph" w:customStyle="1" w:styleId="Standaard2">
+    <w:name w:val="Standaard2"/>
+    <w:basedOn w:val="Standaard1"/>
+    <w:link w:val="NormalChar1"/>
+    <w:qFormat/>
+    <w:rsid w:val="00655466"/>
+  </w:style>
+  <w:style w:type="character" w:customStyle="1" w:styleId="NormalChar1">
+    <w:name w:val="Normal Char1"/>
+    <w:basedOn w:val="NormalChar"/>
+    <w:link w:val="Standaard2"/>
+    <w:rsid w:val="00655466"/>
+    <w:rPr>
+      <w:rFonts w:ascii="Bell MT" w:hAnsi="Bell MT"/>
+      <w:color w:val="8A0000"/>
+      <w:sz w:val="48"/>
+      <w:szCs w:val="48"/>
+    </w:rPr>
+  </w:style>
+  <w:style w:type="paragraph" w:customStyle="1" w:styleId="rijm">
+    <w:name w:val="rijm"/>
+    <w:basedOn w:val="Standaard2"/>
+    <w:link w:val="rijmChar"/>
+    <w:qFormat/>
+    <w:rsid w:val="001378E7"/>
+  </w:style>
+  <w:style w:type="character" w:customStyle="1" w:styleId="rijmChar">
+    <w:name w:val="rijm Char"/>
+    <w:basedOn w:val="NormalChar1"/>
+    <w:link w:val="rijm"/>
+    <w:rsid w:val="001378E7"/>
     <w:rPr>
       <w:rFonts w:ascii="Bell MT" w:hAnsi="Bell MT"/>
       <w:color w:val="8A0000"/>

</xml_diff>

<commit_message>
Update template lettergrootte en formatting
</commit_message>
<xml_diff>
--- a/template_gedicht_sinterklaas.docx
+++ b/template_gedicht_sinterklaas.docx
@@ -1294,17 +1294,20 @@
     <w:basedOn w:val="Standaard2"/>
     <w:link w:val="rijmChar"/>
     <w:qFormat/>
-    <w:rsid w:val="001378E7"/>
+    <w:rsid w:val="00063987"/>
+    <w:rPr>
+      <w:sz w:val="36"/>
+    </w:rPr>
   </w:style>
   <w:style w:type="character" w:customStyle="1" w:styleId="rijmChar">
     <w:name w:val="rijm Char"/>
     <w:basedOn w:val="NormalChar1"/>
     <w:link w:val="rijm"/>
-    <w:rsid w:val="001378E7"/>
+    <w:rsid w:val="00063987"/>
     <w:rPr>
       <w:rFonts w:ascii="Bell MT" w:hAnsi="Bell MT"/>
       <w:color w:val="8A0000"/>
-      <w:sz w:val="48"/>
+      <w:sz w:val="36"/>
       <w:szCs w:val="48"/>
     </w:rPr>
   </w:style>

</xml_diff>

<commit_message>
Update template with smaller font size
</commit_message>
<xml_diff>
--- a/template_gedicht_sinterklaas.docx
+++ b/template_gedicht_sinterklaas.docx
@@ -1294,20 +1294,20 @@
     <w:basedOn w:val="Standaard2"/>
     <w:link w:val="rijmChar"/>
     <w:qFormat/>
-    <w:rsid w:val="00063987"/>
-    <w:rPr>
-      <w:sz w:val="36"/>
+    <w:rsid w:val="00D652C4"/>
+    <w:rPr>
+      <w:sz w:val="22"/>
     </w:rPr>
   </w:style>
   <w:style w:type="character" w:customStyle="1" w:styleId="rijmChar">
     <w:name w:val="rijm Char"/>
     <w:basedOn w:val="NormalChar1"/>
     <w:link w:val="rijm"/>
-    <w:rsid w:val="00063987"/>
+    <w:rsid w:val="00D652C4"/>
     <w:rPr>
       <w:rFonts w:ascii="Bell MT" w:hAnsi="Bell MT"/>
       <w:color w:val="8A0000"/>
-      <w:sz w:val="36"/>
+      <w:sz w:val="48"/>
       <w:szCs w:val="48"/>
     </w:rPr>
   </w:style>

</xml_diff>